<commit_message>
Documentation and scripts fixing
</commit_message>
<xml_diff>
--- a/README_TEMPLATE.docx
+++ b/README_TEMPLATE.docx
@@ -391,7 +391,14 @@
   <w:p>
     <w:pPr>
       <w:pStyle w:val="Header"/>
-      <w:rPr>
+      <w:tabs>
+        <w:tab w:val="left" w:pos="1418"/>
+      </w:tabs>
+      <w:rPr>
+        <w:rFonts w:ascii="Aptos" w:hAnsi="Aptos"/>
+        <w:b/>
+        <w:bCs/>
+        <w:smallCaps/>
         <w:sz w:val="28"/>
         <w:szCs w:val="28"/>
       </w:rPr>

</xml_diff>